<commit_message>
Mejora fase de elaboracion
</commit_message>
<xml_diff>
--- a/attachments/Asignacion_Tribunal.docx
+++ b/attachments/Asignacion_Tribunal.docx
@@ -1374,13 +1374,23 @@
         </w:rPr>
         <w:t xml:space="preserve"> </w:t>
       </w:r>
-      <w:r>
-        <w:rPr>
-          <w:sz w:val="24"/>
-          <w:szCs w:val="24"/>
-          <w:lang w:val="es-EC"/>
-        </w:rPr>
-        <w:t>Mg.Sc.</w:t>
+      <w:proofErr w:type="spellStart"/>
+      <w:r>
+        <w:rPr>
+          <w:sz w:val="24"/>
+          <w:szCs w:val="24"/>
+          <w:lang w:val="es-EC"/>
+        </w:rPr>
+        <w:t>Mg.Sc</w:t>
+      </w:r>
+      <w:proofErr w:type="spellEnd"/>
+      <w:r>
+        <w:rPr>
+          <w:sz w:val="24"/>
+          <w:szCs w:val="24"/>
+          <w:lang w:val="es-EC"/>
+        </w:rPr>
+        <w:t>.</w:t>
       </w:r>
     </w:p>
     <w:p>
@@ -1455,13 +1465,23 @@
           <w:lang w:val="es-EC"/>
         </w:rPr>
       </w:pPr>
-      <w:r>
-        <w:rPr>
-          <w:sz w:val="24"/>
-          <w:szCs w:val="24"/>
-          <w:lang w:val="es-EC"/>
-        </w:rPr>
-        <w:t>cc. Archivo, Elisa Orellana</w:t>
+      <w:proofErr w:type="spellStart"/>
+      <w:r>
+        <w:rPr>
+          <w:sz w:val="24"/>
+          <w:szCs w:val="24"/>
+          <w:lang w:val="es-EC"/>
+        </w:rPr>
+        <w:t>cc.</w:t>
+      </w:r>
+      <w:proofErr w:type="spellEnd"/>
+      <w:r>
+        <w:rPr>
+          <w:sz w:val="24"/>
+          <w:szCs w:val="24"/>
+          <w:lang w:val="es-EC"/>
+        </w:rPr>
+        <w:t xml:space="preserve"> Archivo, Elisa Orellana</w:t>
       </w:r>
     </w:p>
     <w:sectPr>

</xml_diff>